<commit_message>
Adding sample size recommendation for NRL
</commit_message>
<xml_diff>
--- a/ReadingSummary_Thanh.docx
+++ b/ReadingSummary_Thanh.docx
@@ -169,19 +169,7 @@
     </w:p>
     <w:p>
       <w:r>
-        <w:t>F</w:t>
-      </w:r>
-      <w:r>
-        <w:t>or the characterization measurements</w:t>
-      </w:r>
-      <w:r>
-        <w:t>,</w:t>
-      </w:r>
-      <w:r>
-        <w:t xml:space="preserve"> </w:t>
-      </w:r>
-      <w:r>
-        <w:t>a</w:t>
+        <w:t>For the characterization measurements, a</w:t>
       </w:r>
       <w:r>
         <w:t xml:space="preserve">ll </w:t>
@@ -199,13 +187,7 @@
         <w:t>G</w:t>
       </w:r>
       <w:r>
-        <w:t xml:space="preserve">) </w:t>
-      </w:r>
-      <w:r>
-        <w:t xml:space="preserve">method </w:t>
-      </w:r>
-      <w:r>
-        <w:t>and fully filled</w:t>
+        <w:t>) method and fully filled</w:t>
       </w:r>
       <w:r>
         <w:t xml:space="preserve"> waveguide (FF</w:t>
@@ -217,13 +199,7 @@
         <w:t>G</w:t>
       </w:r>
       <w:r>
-        <w:t xml:space="preserve">) </w:t>
-      </w:r>
-      <w:r>
-        <w:t>method</w:t>
-      </w:r>
-      <w:r>
-        <w:t>.</w:t>
+        <w:t>) method.</w:t>
       </w:r>
     </w:p>
     <w:p/>
@@ -620,22 +596,7 @@
               <w:cnfStyle w:val="000000000000" w:firstRow="0" w:lastRow="0" w:firstColumn="0" w:lastColumn="0" w:oddVBand="0" w:evenVBand="0" w:oddHBand="0" w:evenHBand="0" w:firstRowFirstColumn="0" w:firstRowLastColumn="0" w:lastRowFirstColumn="0" w:lastRowLastColumn="0"/>
             </w:pPr>
             <w:r>
-              <w:t>8</w:t>
-            </w:r>
-            <w:r>
-              <w:t xml:space="preserve">– </w:t>
-            </w:r>
-            <w:r>
-              <w:t>1</w:t>
-            </w:r>
-            <w:r>
-              <w:t>2.</w:t>
-            </w:r>
-            <w:r>
-              <w:t>5</w:t>
-            </w:r>
-            <w:r>
-              <w:t xml:space="preserve"> </w:t>
+              <w:t xml:space="preserve">8– 12.5 </w:t>
             </w:r>
           </w:p>
         </w:tc>
@@ -1340,22 +1301,7 @@
               <w:cnfStyle w:val="000000000000" w:firstRow="0" w:lastRow="0" w:firstColumn="0" w:lastColumn="0" w:oddVBand="0" w:evenVBand="0" w:oddHBand="0" w:evenHBand="0" w:firstRowFirstColumn="0" w:firstRowLastColumn="0" w:lastRowFirstColumn="0" w:lastRowLastColumn="0"/>
             </w:pPr>
             <w:r>
-              <w:t>1.72</w:t>
-            </w:r>
-            <w:r>
-              <w:t xml:space="preserve"> –</w:t>
-            </w:r>
-            <w:r>
-              <w:t xml:space="preserve"> </w:t>
-            </w:r>
-            <w:r>
-              <w:t>2.</w:t>
-            </w:r>
-            <w:r>
-              <w:t>61</w:t>
-            </w:r>
-            <w:r>
-              <w:t xml:space="preserve"> </w:t>
+              <w:t xml:space="preserve">1.72 – 2.61 </w:t>
             </w:r>
           </w:p>
         </w:tc>
@@ -1418,10 +1364,7 @@
               <w:cnfStyle w:val="000000000000" w:firstRow="0" w:lastRow="0" w:firstColumn="0" w:lastColumn="0" w:oddVBand="0" w:evenVBand="0" w:oddHBand="0" w:evenHBand="0" w:firstRowFirstColumn="0" w:firstRowLastColumn="0" w:lastRowFirstColumn="0" w:lastRowLastColumn="0"/>
             </w:pPr>
             <w:r>
-              <w:t>2</w:t>
-            </w:r>
-            <w:r>
-              <w:t>.06</w:t>
+              <w:t>2.06</w:t>
             </w:r>
           </w:p>
         </w:tc>
@@ -1526,19 +1469,7 @@
               <w:cnfStyle w:val="000000100000" w:firstRow="0" w:lastRow="0" w:firstColumn="0" w:lastColumn="0" w:oddVBand="0" w:evenVBand="0" w:oddHBand="1" w:evenHBand="0" w:firstRowFirstColumn="0" w:firstRowLastColumn="0" w:lastRowFirstColumn="0" w:lastRowLastColumn="0"/>
             </w:pPr>
             <w:r>
-              <w:t>6</w:t>
-            </w:r>
-            <w:r>
-              <w:t>.6</w:t>
-            </w:r>
-            <w:r>
-              <w:t xml:space="preserve"> –</w:t>
-            </w:r>
-            <w:r>
-              <w:t xml:space="preserve"> 12.9</w:t>
-            </w:r>
-            <w:r>
-              <w:t xml:space="preserve"> </w:t>
+              <w:t xml:space="preserve">6.6 – 12.9 </w:t>
             </w:r>
           </w:p>
         </w:tc>
@@ -1601,10 +1532,7 @@
               <w:cnfStyle w:val="000000100000" w:firstRow="0" w:lastRow="0" w:firstColumn="0" w:lastColumn="0" w:oddVBand="0" w:evenVBand="0" w:oddHBand="1" w:evenHBand="0" w:firstRowFirstColumn="0" w:firstRowLastColumn="0" w:lastRowFirstColumn="0" w:lastRowLastColumn="0"/>
             </w:pPr>
             <w:r>
-              <w:t xml:space="preserve">5.11 and </w:t>
-            </w:r>
-            <w:r>
-              <w:t>9.61</w:t>
+              <w:t>5.11 and 9.61</w:t>
             </w:r>
           </w:p>
         </w:tc>
@@ -1676,23 +1604,13 @@
         <w:t xml:space="preserve">(1.D and 1.E) </w:t>
       </w:r>
       <w:r>
-        <w:t xml:space="preserve">present a </w:t>
-      </w:r>
-      <w:r>
-        <w:t>reflection</w:t>
-      </w:r>
-      <w:r>
-        <w:t xml:space="preserve"> measurement with </w:t>
-      </w:r>
-      <w:r>
-        <w:t xml:space="preserve">NRL arch </w:t>
-      </w:r>
-      <w:r>
-        <w:t xml:space="preserve">measurement setup. </w:t>
+        <w:t xml:space="preserve">present a reflection measurement with NRL arch measurement setup. </w:t>
       </w:r>
       <w:r>
         <w:t xml:space="preserve">Paper 1.B also perform a NRL measurement for comparison with waveguide measurement result. </w:t>
       </w:r>
+    </w:p>
+    <w:p>
       <w:r>
         <w:t xml:space="preserve">The advantages of </w:t>
       </w:r>
@@ -1706,13 +1624,44 @@
         <w:t xml:space="preserve">However, this measurement set up requires a large sample size, especially </w:t>
       </w:r>
       <w:r>
-        <w:t>for the lower frequency range. There are other disadvantages which are the flatness requirement for sample and</w:t>
+        <w:t xml:space="preserve">for the lower frequency range. </w:t>
+      </w:r>
+      <w:r>
+        <w:t xml:space="preserve">The size of sample under test is recommended to be larger than 5 </w:t>
+      </w:r>
+      <w:r>
+        <w:t xml:space="preserve">times </w:t>
+      </w:r>
+      <w:r>
+        <w:t>wavelength</w:t>
+      </w:r>
+      <w:r>
+        <w:t xml:space="preserve"> each dimension</w:t>
+      </w:r>
+      <w:bookmarkStart w:id="0" w:name="_GoBack"/>
+      <w:bookmarkEnd w:id="0"/>
+      <w:r>
+        <w:t xml:space="preserve"> for NRL arch measurement. For the low frequency rang</w:t>
+      </w:r>
+      <w:r>
+        <w:t xml:space="preserve"> (lower than 3 GHz), the recommended size for sample is minimum of 60 cm x 60 cm.</w:t>
+      </w:r>
+    </w:p>
+    <w:p>
+      <w:r>
+        <w:t xml:space="preserve"> </w:t>
+      </w:r>
+      <w:r>
+        <w:t>There are other disadvantages which are the flatness requirement for sample and</w:t>
       </w:r>
       <w:r>
         <w:t xml:space="preserve"> chamber covered with some pyramid absorbing materials</w:t>
       </w:r>
       <w:r>
         <w:t xml:space="preserve"> to prevent the reflections from other objects.</w:t>
+      </w:r>
+      <w:r>
+        <w:t xml:space="preserve"> </w:t>
       </w:r>
     </w:p>
     <w:tbl>
@@ -2550,10 +2499,7 @@
               <w:cnfStyle w:val="000000000000" w:firstRow="0" w:lastRow="0" w:firstColumn="0" w:lastColumn="0" w:oddVBand="0" w:evenVBand="0" w:oddHBand="0" w:evenHBand="0" w:firstRowFirstColumn="0" w:firstRowLastColumn="0" w:lastRowFirstColumn="0" w:lastRowLastColumn="0"/>
             </w:pPr>
             <w:r>
-              <w:t>and 18 – 40</w:t>
-            </w:r>
-            <w:r>
-              <w:t xml:space="preserve"> </w:t>
+              <w:t xml:space="preserve">and 18 – 40 </w:t>
             </w:r>
           </w:p>
         </w:tc>
@@ -2706,6 +2652,7 @@
         <w:pStyle w:val="Heading1"/>
       </w:pPr>
       <w:r>
+        <w:lastRenderedPageBreak/>
         <w:t xml:space="preserve">Extraction algorithm and simulation </w:t>
       </w:r>
       <w:r>
@@ -2869,14 +2816,7 @@
               <w:rPr>
                 <w:b w:val="0"/>
               </w:rPr>
-              <w:lastRenderedPageBreak/>
-              <w:t>1.</w:t>
-            </w:r>
-            <w:r>
-              <w:rPr>
-                <w:b w:val="0"/>
-              </w:rPr>
-              <w:t>A</w:t>
+              <w:t>1.A</w:t>
             </w:r>
           </w:p>
         </w:tc>
@@ -2974,13 +2914,7 @@
               <w:rPr>
                 <w:b w:val="0"/>
               </w:rPr>
-              <w:t>1.</w:t>
-            </w:r>
-            <w:r>
-              <w:rPr>
-                <w:b w:val="0"/>
-              </w:rPr>
-              <w:t>B</w:t>
+              <w:t>1.B</w:t>
             </w:r>
           </w:p>
         </w:tc>
@@ -3368,8 +3302,6 @@
             </w:pPr>
           </w:p>
         </w:tc>
-        <w:bookmarkStart w:id="0" w:name="_GoBack"/>
-        <w:bookmarkEnd w:id="0"/>
       </w:tr>
     </w:tbl>
     <w:p>
@@ -3440,7 +3372,7 @@
       <w:rPr>
         <w:noProof/>
       </w:rPr>
-      <w:t>3</w:t>
+      <w:t>2</w:t>
     </w:r>
     <w:r>
       <w:rPr>
@@ -3966,6 +3898,7 @@
     <w:lsdException w:name="HTML Sample" w:semiHidden="1" w:unhideWhenUsed="1"/>
     <w:lsdException w:name="HTML Typewriter" w:semiHidden="1" w:unhideWhenUsed="1"/>
     <w:lsdException w:name="HTML Variable" w:semiHidden="1" w:unhideWhenUsed="1"/>
+    <w:lsdException w:name="Normal Table" w:semiHidden="1" w:unhideWhenUsed="1"/>
     <w:lsdException w:name="annotation subject" w:semiHidden="1" w:unhideWhenUsed="1"/>
     <w:lsdException w:name="No List" w:semiHidden="1" w:unhideWhenUsed="1"/>
     <w:lsdException w:name="Outline List 1" w:semiHidden="1" w:unhideWhenUsed="1"/>
@@ -4011,9 +3944,11 @@
     <w:lsdException w:name="Table Subtle 1" w:semiHidden="1" w:unhideWhenUsed="1"/>
     <w:lsdException w:name="Table Subtle 2" w:semiHidden="1" w:unhideWhenUsed="1"/>
     <w:lsdException w:name="Table Web 1" w:semiHidden="1" w:unhideWhenUsed="1"/>
+    <w:lsdException w:name="Table Web 2" w:semiHidden="1" w:unhideWhenUsed="1"/>
     <w:lsdException w:name="Table Web 3" w:semiHidden="1" w:unhideWhenUsed="1"/>
     <w:lsdException w:name="Balloon Text" w:semiHidden="1" w:unhideWhenUsed="1"/>
     <w:lsdException w:name="Table Grid" w:uiPriority="39"/>
+    <w:lsdException w:name="Table Theme" w:semiHidden="1" w:unhideWhenUsed="1"/>
     <w:lsdException w:name="Placeholder Text" w:semiHidden="1"/>
     <w:lsdException w:name="No Spacing" w:semiHidden="1" w:uiPriority="1" w:unhideWhenUsed="1" w:qFormat="1"/>
     <w:lsdException w:name="Light Shading" w:uiPriority="60"/>
@@ -4439,6 +4374,7 @@
   <w:style w:type="character" w:default="1" w:styleId="DefaultParagraphFont">
     <w:name w:val="Default Paragraph Font"/>
     <w:uiPriority w:val="1"/>
+    <w:semiHidden/>
     <w:unhideWhenUsed/>
   </w:style>
   <w:style w:type="table" w:default="1" w:styleId="TableNormal">

</xml_diff>